<commit_message>
Report 06/10/2021 done voucher app and sending email but have 1 place with any
</commit_message>
<xml_diff>
--- a/LDHN-ReportTraining.docx
+++ b/LDHN-ReportTraining.docx
@@ -2179,6 +2179,17 @@
           <w:lang w:val="vi-VN"/>
         </w:rPr>
         <w:t>Sending email</w:t>
+      </w:r>
+      <w:r>
+        <w:t xml:space="preserve"> (</w:t>
+      </w:r>
+      <w:proofErr w:type="spellStart"/>
+      <w:r>
+        <w:t>nodemailer</w:t>
+      </w:r>
+      <w:proofErr w:type="spellEnd"/>
+      <w:r>
+        <w:t xml:space="preserve"> + bull + redis)</w:t>
       </w:r>
       <w:bookmarkStart w:id="0" w:name="_GoBack"/>
       <w:bookmarkEnd w:id="0"/>

</xml_diff>

<commit_message>
fix agenda, fix swagger, fix practice 01, finish practice 02
</commit_message>
<xml_diff>
--- a/LDHN-ReportTraining.docx
+++ b/LDHN-ReportTraining.docx
@@ -2191,18 +2191,18 @@
       <w:r>
         <w:t xml:space="preserve"> + bull + redis)</w:t>
       </w:r>
+    </w:p>
+    <w:p>
+      <w:r>
+        <w:t>8/ Practice 2.3.2:</w:t>
+      </w:r>
+    </w:p>
+    <w:p>
+      <w:r>
+        <w:tab/>
+      </w:r>
       <w:bookmarkStart w:id="0" w:name="_GoBack"/>
       <w:bookmarkEnd w:id="0"/>
-    </w:p>
-    <w:p>
-      <w:r>
-        <w:t>8/ Practice 2.3.2:</w:t>
-      </w:r>
-    </w:p>
-    <w:p>
-      <w:r>
-        <w:tab/>
-      </w:r>
     </w:p>
     <w:sectPr>
       <w:pgSz w:w="12240" w:h="15840"/>

</xml_diff>